<commit_message>
New translations email 3 [template] partner email – list of travel documents.docx (Portuguese)
</commit_message>
<xml_diff>
--- a/public/email/crowdin/translations/pt/Email 3 [TEMPLATE] Partner email – list of travel documents.docx
+++ b/public/email/crowdin/translations/pt/Email 3 [TEMPLATE] Partner email – list of travel documents.docx
@@ -45,7 +45,7 @@
         <w:pStyle w:val="P68B1DB1-Normal2"/>
       </w:pPr>
       <w:r>
-        <w:t>English</w:t>
+        <w:t>Inglês</w:t>
       </w:r>
     </w:p>
     <w:p/>
@@ -181,25 +181,25 @@
       <w:bookmarkStart w:colFirst="0" w:colLast="0" w:name="_c94s0cgytlje" w:id="1"/>
       <w:bookmarkEnd w:id="1"/>
       <w:r>
-        <w:t xml:space="preserve">Thank you for registering for </w:t>
+        <w:t xml:space="preserve">Obrigado por se inscrever na </w:t>
       </w:r>
       <w:r>
         <w:rPr>
           <w:highlight w:val="yellow"/>
         </w:rPr>
-        <w:t xml:space="preserve">[EVENT NAME]</w:t>
+        <w:t xml:space="preserve">[NOME DO EVENTO]</w:t>
       </w:r>
     </w:p>
     <w:p/>
     <w:p>
       <w:r>
-        <w:t xml:space="preserve">Hi </w:t>
+        <w:t xml:space="preserve">Olá </w:t>
       </w:r>
       <w:r>
         <w:rPr>
           <w:highlight w:val="yellow"/>
         </w:rPr>
-        <w:t xml:space="preserve">[PARTNER NAME]</w:t>
+        <w:t xml:space="preserve">[NOME DO PARCEIRO]</w:t>
       </w:r>
       <w:r>
         <w:t>,</w:t>
@@ -210,13 +210,13 @@
         <w:spacing w:before="200" w:lineRule="auto"/>
       </w:pPr>
       <w:r>
-        <w:t xml:space="preserve">We are excited for you to join us at </w:t>
+        <w:t xml:space="preserve">Estamos entusiasmados por se juntar a nós na </w:t>
       </w:r>
       <w:r>
         <w:rPr>
           <w:highlight w:val="yellow"/>
         </w:rPr>
-        <w:t xml:space="preserve">[EVENT NAME]</w:t>
+        <w:t xml:space="preserve">[NOME DO EVENTO]</w:t>
       </w:r>
       <w:r>
         <w:t xml:space="preserve">! </w:t>
@@ -225,7 +225,7 @@
     <w:p/>
     <w:p>
       <w:r>
-        <w:t xml:space="preserve">To confirm your registration, we would require you and one guest of your choice to provide us with:</w:t>
+        <w:t xml:space="preserve">Para confirmar a sua inscrição, é necessário que envie a sua informação e de um convidado à sua escolha:</w:t>
       </w:r>
     </w:p>
     <w:p>
@@ -274,7 +274,7 @@
         </w:rPr>
       </w:pPr>
       <w:r>
-        <w:t xml:space="preserve">A scanned copy of your international passports</w:t>
+        <w:t xml:space="preserve">Uma cópia digitalizada dos vossos passaportes internacionais</w:t>
       </w:r>
     </w:p>
     <w:p>
@@ -290,7 +290,7 @@
         </w:rPr>
       </w:pPr>
       <w:r>
-        <w:t xml:space="preserve">Covid-19 vaccination certificates</w:t>
+        <w:t xml:space="preserve">Certificados de vacinação contra a Covid-19</w:t>
       </w:r>
       <w:commentRangeEnd w:id="0"/>
       <w:r>
@@ -351,7 +351,7 @@
               <w:pStyle w:val="P68B1DB1-Normal3"/>
             </w:pPr>
             <w:r>
-              <w:t xml:space="preserve">Send my details</w:t>
+              <w:t xml:space="preserve">Enviar os meus dados</w:t>
             </w:r>
           </w:p>
         </w:tc>
@@ -372,7 +372,7 @@
         <w:ind w:left="0" w:firstLine="0"/>
       </w:pPr>
       <w:r>
-        <w:t xml:space="preserve">Your country manager will be in touch to confirm your booking or request any other relevant details. </w:t>
+        <w:t xml:space="preserve">O seu gestor de parcerias irá entrar em contacto consigo para confirmar a sua reserva ou solicitar mais informações. </w:t>
       </w:r>
     </w:p>
     <w:p>
@@ -380,7 +380,7 @@
         <w:spacing w:before="200" w:lineRule="auto"/>
       </w:pPr>
       <w:r>
-        <w:t xml:space="preserve">Our event package offers you and your guest: </w:t>
+        <w:t xml:space="preserve">O pacote do nosso evento inclui para si e para o seu convidado o seguinte: </w:t>
       </w:r>
     </w:p>
     <w:p>
@@ -394,7 +394,7 @@
       </w:pPr>
       <w:commentRangeStart w:id="3"/>
       <w:r>
-        <w:t xml:space="preserve">Flight tickets </w:t>
+        <w:t xml:space="preserve">Bilhetes de avião </w:t>
       </w:r>
     </w:p>
     <w:p>
@@ -407,7 +407,7 @@
         <w:ind w:left="720" w:hanging="360"/>
       </w:pPr>
       <w:r>
-        <w:t xml:space="preserve">Travel insurance </w:t>
+        <w:t xml:space="preserve">Seguro de viagem </w:t>
       </w:r>
     </w:p>
     <w:p>
@@ -420,7 +420,7 @@
         <w:ind w:left="720" w:hanging="360"/>
       </w:pPr>
       <w:r>
-        <w:t xml:space="preserve">Airport – Hotel – Airport transfer </w:t>
+        <w:t xml:space="preserve">Aeroporto - Hotel - Transfer do aeroporto </w:t>
       </w:r>
     </w:p>
     <w:p>
@@ -437,7 +437,7 @@
         <w:pStyle w:val="P68B1DB1-Normal4"/>
       </w:pPr>
       <w:r>
-        <w:t xml:space="preserve">One hotel room for you and your guest / Two hotel rooms for you and your guest</w:t>
+        <w:t xml:space="preserve">Um quarto de hotel para si e para o seu convidado / Dois quartos de hotel para si e para o seu convidado</w:t>
       </w:r>
     </w:p>
     <w:p>
@@ -456,7 +456,7 @@
         <w:t>Check-in</w:t>
       </w:r>
       <w:r>
-        <w:t xml:space="preserve"> on </w:t>
+        <w:t xml:space="preserve"> dia </w:t>
       </w:r>
       <w:r>
         <w:rPr>
@@ -481,7 +481,7 @@
         <w:t>Check-out</w:t>
       </w:r>
       <w:r>
-        <w:t xml:space="preserve"> on </w:t>
+        <w:t xml:space="preserve"> dia </w:t>
       </w:r>
       <w:r>
         <w:rPr>
@@ -500,7 +500,7 @@
         <w:ind w:left="720" w:hanging="360"/>
       </w:pPr>
       <w:r>
-        <w:t xml:space="preserve">Meals (Breakfast, lunch, and dinner)</w:t>
+        <w:t xml:space="preserve">Refeições (pequeno-almoço, almoço e jantar)</w:t>
       </w:r>
     </w:p>
     <w:p>
@@ -534,7 +534,7 @@
         <w:ind w:left="0" w:firstLine="0"/>
       </w:pPr>
       <w:r>
-        <w:t xml:space="preserve">We will send you a confirmation letter before your departure date with the event agenda and information about your flights, transportation, and accommodation. </w:t>
+        <w:t xml:space="preserve">Antes da data de partida, receberá uma carta de confirmação com o programa do evento e informações sobre os voos, o transporte e o alojamento. </w:t>
       </w:r>
     </w:p>
     <w:p>
@@ -548,7 +548,7 @@
       </w:pPr>
       <w:commentRangeStart w:id="4"/>
       <w:r>
-        <w:t xml:space="preserve">If you have any questions, please contact us via </w:t>
+        <w:t xml:space="preserve">Para mais informações, contacte-nos através de </w:t>
       </w:r>
       <w:hyperlink r:id="rId7">
         <w:r>
@@ -560,7 +560,7 @@
         </w:r>
       </w:hyperlink>
       <w:r>
-        <w:t xml:space="preserve"> or </w:t>
+        <w:t xml:space="preserve"> ou </w:t>
       </w:r>
       <w:hyperlink r:id="rId8">
         <w:r>
@@ -580,7 +580,7 @@
         <w:spacing w:after="200" w:lineRule="auto"/>
       </w:pPr>
       <w:r>
-        <w:t xml:space="preserve">If you have any questions, please contact your country manager, </w:t>
+        <w:t xml:space="preserve">Para mais questões, pode também contactar o seus gestor de parcerias </w:t>
       </w:r>
       <w:r>
         <w:rPr>
@@ -589,7 +589,7 @@
         <w:t>[NAME]</w:t>
       </w:r>
       <w:r>
-        <w:t xml:space="preserve">, at </w:t>
+        <w:t xml:space="preserve">, em </w:t>
       </w:r>
       <w:r>
         <w:rPr>
@@ -598,7 +598,7 @@
         <w:t xml:space="preserve">[EMAIL ADDRESS]</w:t>
       </w:r>
       <w:r>
-        <w:t xml:space="preserve"> or </w:t>
+        <w:t xml:space="preserve"> ou </w:t>
       </w:r>
       <w:r>
         <w:rPr>
@@ -624,7 +624,7 @@
         <w:ind w:left="0" w:firstLine="0"/>
       </w:pPr>
       <w:r>
-        <w:t xml:space="preserve">We look forward to seeing you soon.</w:t>
+        <w:t xml:space="preserve">Esperamos vê-lo em breve.</w:t>
       </w:r>
     </w:p>
     <w:sectPr>

</xml_diff>